<commit_message>
metodos para crear componentes creados en clase aparte
</commit_message>
<xml_diff>
--- a/Tareas a realizar.docx
+++ b/Tareas a realizar.docx
@@ -156,43 +156,6 @@
         </w:rPr>
         <w:t>Hacer un contador de intentos fallidos globales</w:t>
       </w:r>
-    </w:p>
-    <w:p>
-      <w:pPr>
-        <w:pStyle w:val="Prrafodelista"/>
-        <w:numPr>
-          <w:ilvl w:val="0"/>
-          <w:numId w:val="5"/>
-        </w:numPr>
-        <w:rPr>
-          <w:rFonts w:ascii="Comic Sans MS" w:hAnsi="Comic Sans MS"/>
-          <w:sz w:val="24"/>
-          <w:szCs w:val="24"/>
-          <w:u w:val="single"/>
-          <w:lang w:val="es-ES"/>
-        </w:rPr>
-      </w:pPr>
-      <w:r>
-        <w:rPr>
-          <w:rFonts w:ascii="Comic Sans MS" w:hAnsi="Comic Sans MS"/>
-          <w:sz w:val="24"/>
-          <w:szCs w:val="24"/>
-          <w:lang w:val="es-ES"/>
-        </w:rPr>
-        <w:t>Hacer que el tamaño de la ventana no sea modificable</w:t>
-      </w:r>
-    </w:p>
-    <w:p>
-      <w:pPr>
-        <w:ind w:left="360"/>
-        <w:rPr>
-          <w:rFonts w:ascii="Comic Sans MS" w:hAnsi="Comic Sans MS"/>
-          <w:sz w:val="24"/>
-          <w:szCs w:val="24"/>
-          <w:u w:val="single"/>
-          <w:lang w:val="es-ES"/>
-        </w:rPr>
-      </w:pPr>
     </w:p>
     <w:sectPr>
       <w:pgSz w:w="11906" w:h="16838"/>

</xml_diff>